<commit_message>
updated forest plot and preprint
</commit_message>
<xml_diff>
--- a/manuscript/preprint/Hussey & Hughes - 2020 - Evaluative Conditioning without awareness- Replicable effects do not equate replicable inferences.docx
+++ b/manuscript/preprint/Hussey & Hughes - 2020 - Evaluative Conditioning without awareness- Replicable effects do not equate replicable inferences.docx
@@ -3273,10 +3273,10 @@
         </w:rPr>
         <w:lastRenderedPageBreak/>
         <w:drawing>
-          <wp:inline distT="0" distB="0" distL="0" distR="0" wp14:anchorId="49FA09BA" wp14:editId="66825C71">
-            <wp:extent cx="4002722" cy="2436073"/>
+          <wp:inline distT="0" distB="0" distL="0" distR="0" wp14:anchorId="0351584E" wp14:editId="31FD561E">
+            <wp:extent cx="3904826" cy="2277959"/>
             <wp:effectExtent l="0" t="0" r="0" b="0"/>
-            <wp:docPr id="1" name="Picture 1"/>
+            <wp:docPr id="3" name="Picture 3"/>
             <wp:cNvGraphicFramePr>
               <a:graphicFrameLocks xmlns:a="http://schemas.openxmlformats.org/drawingml/2006/main" noChangeAspect="1"/>
             </wp:cNvGraphicFramePr>
@@ -3284,30 +3284,23 @@
               <a:graphicData uri="http://schemas.openxmlformats.org/drawingml/2006/picture">
                 <pic:pic xmlns:pic="http://schemas.openxmlformats.org/drawingml/2006/picture">
                   <pic:nvPicPr>
-                    <pic:cNvPr id="1" name="forest_plot.pdf"/>
+                    <pic:cNvPr id="3" name="forest_plot.pdf"/>
                     <pic:cNvPicPr/>
                   </pic:nvPicPr>
-                  <pic:blipFill rotWithShape="1">
+                  <pic:blipFill>
                     <a:blip r:embed="rId14"/>
-                    <a:srcRect t="11473" b="3324"/>
-                    <a:stretch/>
+                    <a:stretch>
+                      <a:fillRect/>
+                    </a:stretch>
                   </pic:blipFill>
-                  <pic:spPr bwMode="auto">
+                  <pic:spPr>
                     <a:xfrm>
                       <a:off x="0" y="0"/>
-                      <a:ext cx="4020402" cy="2446833"/>
+                      <a:ext cx="3933567" cy="2294726"/>
                     </a:xfrm>
                     <a:prstGeom prst="rect">
                       <a:avLst/>
                     </a:prstGeom>
-                    <a:ln>
-                      <a:noFill/>
-                    </a:ln>
-                    <a:extLst>
-                      <a:ext uri="{53640926-AAD7-44D8-BBD7-CCE9431645EC}">
-                        <a14:shadowObscured xmlns:a14="http://schemas.microsoft.com/office/drawing/2010/main"/>
-                      </a:ext>
-                    </a:extLst>
                   </pic:spPr>
                 </pic:pic>
               </a:graphicData>
@@ -3325,7 +3318,7 @@
           <w:right w:val="none" w:sz="0" w:space="0" w:color="auto"/>
           <w:between w:val="none" w:sz="0" w:space="0" w:color="auto"/>
         </w:pBdr>
-        <w:ind w:left="1530" w:firstLine="0"/>
+        <w:ind w:left="1440" w:firstLine="0"/>
         <w:jc w:val="left"/>
         <w:rPr>
           <w:sz w:val="16"/>
@@ -3389,10 +3382,13 @@
         <w:ind w:firstLine="0"/>
       </w:pPr>
       <w:r>
-        <w:t>respond as such, and therefore be scored incorrectly as ‘unaware’.</w:t>
+        <w:t>respond as such, and therefore be score</w:t>
       </w:r>
       <w:bookmarkStart w:id="0" w:name="_GoBack"/>
       <w:bookmarkEnd w:id="0"/>
+      <w:r>
+        <w:t>d incorrectly as ‘unaware’.</w:t>
+      </w:r>
     </w:p>
     <w:p>
       <w:r>
@@ -3729,10 +3725,7 @@
         <w:t>.</w:t>
       </w:r>
       <w:r>
-        <w:t xml:space="preserve"> The available sample size was therefore concluded to demonstrate </w:t>
-      </w:r>
-      <w:r>
-        <w:t xml:space="preserve">adequate statistical power </w:t>
+        <w:t xml:space="preserve"> The available sample size was therefore concluded to demonstrate adequate statistical power </w:t>
       </w:r>
       <w:r>
         <w:t xml:space="preserve">for our analysis, comparable to </w:t>
@@ -4261,53 +4254,53 @@
         <w:t xml:space="preserve"> </w:t>
       </w:r>
       <w:r>
-        <w:t xml:space="preserve">of </w:t>
+        <w:t xml:space="preserve">of interest </w:t>
+      </w:r>
+      <w:r>
+        <w:fldChar w:fldCharType="begin"/>
+      </w:r>
+      <w:r>
+        <w:instrText xml:space="preserve"> ADDIN ZOTERO_ITEM CSL_CITATION {"citationID":"UiiDUCfM","properties":{"formattedCitation":"(Vazire, 2019; see Yarkoni, 2019)","plainCitation":"(Vazire, 2019; see Yarkoni, 2019)","noteIndex":0},"citationItems":[{"id":12313,"uris":["http://zotero.org/users/1687755/items/7NITMEEC"],"uri":["http://zotero.org/users/1687755/items/7NITMEEC"],"itemData":{"id":12313,"type":"webpage","container-title":"[Tweet]","language":"en","note":"source: twitter.com","title":"\"Thoughts inspired by the @replicats workshop: Replicability of Evidence asks \"Would I get consistent evidence if I did the same thing again?\" Replicability of Inferences asks \"Would others draw the same inference from this evidence as the claim in the paper?\" (1/5)\"","URL":"https://twitter.com/siminevazire/status/1148149981292978178","author":[{"family":"Vazire","given":"Simine"}],"accessed":{"date-parts":[["2020",3,10]]},"issued":{"date-parts":[["2019"]]}}},{"id":12281,"uris":["http://zotero.org/users/1687755/items/78QX4QPR"],"uri":["http://zotero.org/users/1687755/items/78QX4QPR"],"itemData":{"id":12281,"type":"article-journal","abstract":"Most theories and hypotheses in psychology are verbal in nature, yet their evaluation overwhelmingly relies on inferential statistical procedures. The validity of the move from qualitative to quantitative analysis depends on the verbal and statistical expressions of a hypothesis being closely aligned—that is, that the two must refer to roughly the same set of hypothetical observations. Here I argue that most inferential statistical tests in psychology fail to meet this basic condition. I demonstrate how foundational assumptions of the \"random effects\" model used pervasively in psychology impose far stronger constraints on the generalizability of results than most researchers appreciate. Ignoring these constraints dramatically inflates false positive rates and routinely leads researchers to draw sweeping verbal generalizations that lack any meaningful connection to the statistical quantities they are putatively based on. I argue that the routine failure to consider the generalizability of one's conclusions from a statistical perspective lies at the root of many of psychology's ongoing problems (e.g., the replication crisis), and conclude with a discussion of several potential avenues for improvement.","DOI":"10.31234/osf.io/jqw35","title":"The Generalizability Crisis","URL":"https://osf.io/jqw35","volume":"Preprint","author":[{"family":"Yarkoni","given":"Tal"}],"accessed":{"date-parts":[["2020",2,28]]},"issued":{"date-parts":[["2019",11,22]]}},"prefix":"see "}],"schema":"https://github.com/citation-style-language/schema/raw/master/csl-citation.json"} </w:instrText>
+      </w:r>
+      <w:r>
+        <w:fldChar w:fldCharType="separate"/>
+      </w:r>
+      <w:r>
+        <w:t>(Vazire, 2019; see Yarkoni, 2019)</w:t>
+      </w:r>
+      <w:r>
+        <w:fldChar w:fldCharType="end"/>
+      </w:r>
+      <w:r>
+        <w:t xml:space="preserve">, </w:t>
+      </w:r>
+      <w:r>
+        <w:t xml:space="preserve">as well as </w:t>
+      </w:r>
+      <w:r>
+        <w:t>highlight</w:t>
+      </w:r>
+      <w:r>
+        <w:t>ing the</w:t>
+      </w:r>
+      <w:r>
+        <w:t xml:space="preserve"> need </w:t>
+      </w:r>
+      <w:r>
+        <w:t xml:space="preserve">to pay greater attention to measurement </w:t>
+      </w:r>
+      <w:r>
+        <w:t xml:space="preserve">if our inferences are to be </w:t>
+      </w:r>
+      <w:r>
+        <w:t xml:space="preserve">both </w:t>
+      </w:r>
+      <w:r>
+        <w:t xml:space="preserve">replicable </w:t>
       </w:r>
       <w:r>
         <w:lastRenderedPageBreak/>
-        <w:t xml:space="preserve">interest </w:t>
-      </w:r>
-      <w:r>
-        <w:fldChar w:fldCharType="begin"/>
-      </w:r>
-      <w:r>
-        <w:instrText xml:space="preserve"> ADDIN ZOTERO_ITEM CSL_CITATION {"citationID":"UiiDUCfM","properties":{"formattedCitation":"(Vazire, 2019; see Yarkoni, 2019)","plainCitation":"(Vazire, 2019; see Yarkoni, 2019)","noteIndex":0},"citationItems":[{"id":12313,"uris":["http://zotero.org/users/1687755/items/7NITMEEC"],"uri":["http://zotero.org/users/1687755/items/7NITMEEC"],"itemData":{"id":12313,"type":"webpage","container-title":"[Tweet]","language":"en","note":"source: twitter.com","title":"\"Thoughts inspired by the @replicats workshop: Replicability of Evidence asks \"Would I get consistent evidence if I did the same thing again?\" Replicability of Inferences asks \"Would others draw the same inference from this evidence as the claim in the paper?\" (1/5)\"","URL":"https://twitter.com/siminevazire/status/1148149981292978178","author":[{"family":"Vazire","given":"Simine"}],"accessed":{"date-parts":[["2020",3,10]]},"issued":{"date-parts":[["2019"]]}}},{"id":12281,"uris":["http://zotero.org/users/1687755/items/78QX4QPR"],"uri":["http://zotero.org/users/1687755/items/78QX4QPR"],"itemData":{"id":12281,"type":"article-journal","abstract":"Most theories and hypotheses in psychology are verbal in nature, yet their evaluation overwhelmingly relies on inferential statistical procedures. The validity of the move from qualitative to quantitative analysis depends on the verbal and statistical expressions of a hypothesis being closely aligned—that is, that the two must refer to roughly the same set of hypothetical observations. Here I argue that most inferential statistical tests in psychology fail to meet this basic condition. I demonstrate how foundational assumptions of the \"random effects\" model used pervasively in psychology impose far stronger constraints on the generalizability of results than most researchers appreciate. Ignoring these constraints dramatically inflates false positive rates and routinely leads researchers to draw sweeping verbal generalizations that lack any meaningful connection to the statistical quantities they are putatively based on. I argue that the routine failure to consider the generalizability of one's conclusions from a statistical perspective lies at the root of many of psychology's ongoing problems (e.g., the replication crisis), and conclude with a discussion of several potential avenues for improvement.","DOI":"10.31234/osf.io/jqw35","title":"The Generalizability Crisis","URL":"https://osf.io/jqw35","volume":"Preprint","author":[{"family":"Yarkoni","given":"Tal"}],"accessed":{"date-parts":[["2020",2,28]]},"issued":{"date-parts":[["2019",11,22]]}},"prefix":"see "}],"schema":"https://github.com/citation-style-language/schema/raw/master/csl-citation.json"} </w:instrText>
-      </w:r>
-      <w:r>
-        <w:fldChar w:fldCharType="separate"/>
-      </w:r>
-      <w:r>
-        <w:t>(Vazire, 2019; see Yarkoni, 2019)</w:t>
-      </w:r>
-      <w:r>
-        <w:fldChar w:fldCharType="end"/>
-      </w:r>
-      <w:r>
-        <w:t xml:space="preserve">, </w:t>
-      </w:r>
-      <w:r>
-        <w:t xml:space="preserve">as well as </w:t>
-      </w:r>
-      <w:r>
-        <w:t>highlight</w:t>
-      </w:r>
-      <w:r>
-        <w:t>ing the</w:t>
-      </w:r>
-      <w:r>
-        <w:t xml:space="preserve"> need </w:t>
-      </w:r>
-      <w:r>
-        <w:t xml:space="preserve">to pay greater attention to measurement </w:t>
-      </w:r>
-      <w:r>
-        <w:t xml:space="preserve">if our inferences are to be </w:t>
-      </w:r>
-      <w:r>
-        <w:t xml:space="preserve">both </w:t>
-      </w:r>
-      <w:r>
-        <w:t>replicable and valid</w:t>
+        <w:t>and valid</w:t>
       </w:r>
       <w:r>
         <w:t>. Such calls have been made within other areas of psychology</w:t>
@@ -4693,14 +4686,7 @@
           <w:i/>
           <w:iCs/>
         </w:rPr>
-        <w:t xml:space="preserve">Advances in Methods </w:t>
-      </w:r>
-      <w:r>
-        <w:rPr>
-          <w:i/>
-          <w:iCs/>
-        </w:rPr>
-        <w:t>and Practices in Psychological Science</w:t>
+        <w:t>Advances in Methods and Practices in Psychological Science</w:t>
       </w:r>
       <w:r>
         <w:t xml:space="preserve">, </w:t>
@@ -4963,7 +4949,6 @@
         <w:pStyle w:val="Bibliography"/>
       </w:pPr>
       <w:r>
-        <w:lastRenderedPageBreak/>
         <w:t xml:space="preserve">Yarkoni, T. (2019). </w:t>
       </w:r>
       <w:r>
@@ -6949,7 +6934,7 @@
 </file>
 
 <file path=customXml/itemProps1.xml><?xml version="1.0" encoding="utf-8"?>
-<ds:datastoreItem xmlns:ds="http://schemas.openxmlformats.org/officeDocument/2006/customXml" ds:itemID="{CC77A30C-38EA-DD4F-8A28-43AC282AF60D}">
+<ds:datastoreItem xmlns:ds="http://schemas.openxmlformats.org/officeDocument/2006/customXml" ds:itemID="{391A5BB7-71BE-0B40-9914-A70637BFB9F5}">
   <ds:schemaRefs>
     <ds:schemaRef ds:uri="http://schemas.openxmlformats.org/officeDocument/2006/bibliography"/>
   </ds:schemaRefs>

</xml_diff>